<commit_message>
save, unsave in course detail, avt and display name on discussion tab instead of uid
</commit_message>
<xml_diff>
--- a/baocao_v1.0.docx
+++ b/baocao_v1.0.docx
@@ -1881,9 +1881,9 @@
         <w:rPr>
           <w:sz w:val="26"/>
           <w:szCs w:val="26"/>
-          <w:lang w:val="vi-VN"/>
-        </w:rPr>
-        <w:t>Vũ Đình Hồng</w:t>
+          <w:lang w:val="en-US"/>
+        </w:rPr>
+        <w:t>Mai Văn Mạnh</w:t>
       </w:r>
       <w:r>
         <w:rPr>
@@ -2193,7 +2193,7 @@
           <w:sz w:val="26"/>
           <w:szCs w:val="26"/>
         </w:rPr>
-        <w:t>29</w:t>
+        <w:t>20</w:t>
       </w:r>
       <w:r>
         <w:rPr>
@@ -2211,16 +2211,15 @@
           <w:szCs w:val="26"/>
           <w:lang w:val="vi-VN"/>
         </w:rPr>
-        <w:t>04</w:t>
+        <w:t>0</w:t>
       </w:r>
       <w:r>
         <w:rPr>
           <w:i/>
           <w:sz w:val="26"/>
           <w:szCs w:val="26"/>
-          <w:lang w:val="vi-VN"/>
-        </w:rPr>
-        <w:t xml:space="preserve"> năm</w:t>
+        </w:rPr>
+        <w:t>7</w:t>
       </w:r>
       <w:r>
         <w:rPr>
@@ -2229,7 +2228,7 @@
           <w:szCs w:val="26"/>
           <w:lang w:val="vi-VN"/>
         </w:rPr>
-        <w:t xml:space="preserve"> 20</w:t>
+        <w:t xml:space="preserve"> năm</w:t>
       </w:r>
       <w:r>
         <w:rPr>
@@ -2238,6 +2237,15 @@
           <w:szCs w:val="26"/>
           <w:lang w:val="vi-VN"/>
         </w:rPr>
+        <w:t xml:space="preserve"> 20</w:t>
+      </w:r>
+      <w:r>
+        <w:rPr>
+          <w:i/>
+          <w:sz w:val="26"/>
+          <w:szCs w:val="26"/>
+          <w:lang w:val="vi-VN"/>
+        </w:rPr>
         <w:t>24</w:t>
       </w:r>
     </w:p>
@@ -2309,40 +2317,6 @@
         </w:rPr>
         <w:t>an Hoàng Phú</w:t>
       </w:r>
-    </w:p>
-    <w:p>
-      <w:pPr>
-        <w:ind w:left="3211" w:firstLine="360"/>
-        <w:jc w:val="center"/>
-        <w:rPr>
-          <w:i/>
-          <w:sz w:val="26"/>
-          <w:szCs w:val="26"/>
-        </w:rPr>
-      </w:pPr>
-      <w:r>
-        <w:rPr>
-          <w:i/>
-          <w:sz w:val="26"/>
-          <w:szCs w:val="26"/>
-        </w:rPr>
-        <w:t>Lâm Trường Phú</w:t>
-      </w:r>
-    </w:p>
-    <w:p>
-      <w:pPr>
-        <w:tabs>
-          <w:tab w:val="center" w:pos="4111"/>
-        </w:tabs>
-        <w:spacing w:after="200" w:line="276" w:lineRule="auto"/>
-        <w:jc w:val="center"/>
-        <w:rPr>
-          <w:i/>
-          <w:sz w:val="26"/>
-          <w:szCs w:val="26"/>
-          <w:lang w:val="vi-VN"/>
-        </w:rPr>
-      </w:pPr>
       <w:r>
         <w:rPr>
           <w:i/>
@@ -4421,13 +4395,7 @@
         <w:ind w:left="720"/>
       </w:pPr>
       <w:r>
-        <w:t>Phân tích các tính năng cần thiết để xây dựng</w:t>
-      </w:r>
-      <w:r>
-        <w:t xml:space="preserve"> và quản lý</w:t>
-      </w:r>
-      <w:r>
-        <w:t xml:space="preserve"> một ứng dụng học trực tuyến hiệu quả.</w:t>
+        <w:t>Phân tích các tính năng cần thiết để xây dựng và quản lý một ứng dụng học trực tuyến hiệu quả.</w:t>
       </w:r>
     </w:p>
     <w:p>
@@ -4555,10 +4523,7 @@
         <w:t>Xác định tính năng:</w:t>
       </w:r>
       <w:r>
-        <w:t xml:space="preserve"> Xác định các tính năng cần thiết và ưu tiên cho việc phát triển ứng dụng Mindify dựa trên kết quả phân tích</w:t>
-      </w:r>
-      <w:r>
-        <w:t>.</w:t>
+        <w:t xml:space="preserve"> Xác định các tính năng cần thiết và ưu tiên cho việc phát triển ứng dụng Mindify dựa trên kết quả phân tích.</w:t>
       </w:r>
     </w:p>
     <w:p>
@@ -4813,8 +4778,12 @@
     <w:p>
       <w:pPr>
         <w:pStyle w:val="Nidungvnbn"/>
-      </w:pPr>
-      <w:r>
+        <w:ind w:firstLine="0"/>
+      </w:pPr>
+      <w:r>
+        <w:rPr>
+          <w:noProof/>
+        </w:rPr>
         <w:br w:type="page"/>
       </w:r>
     </w:p>
@@ -4822,89 +4791,17 @@
       <w:pPr>
         <w:pStyle w:val="Heading1"/>
         <w:rPr>
-          <w:lang w:val="en-US"/>
-        </w:rPr>
-      </w:pPr>
-      <w:bookmarkStart w:id="25" w:name="_Toc168246910"/>
-      <w:r>
-        <w:rPr>
-          <w:lang w:val="en-US"/>
-        </w:rPr>
-        <w:t>TỔNG QUAN</w:t>
+          <w:noProof/>
+        </w:rPr>
+      </w:pPr>
+      <w:bookmarkStart w:id="25" w:name="_Toc168246913"/>
+      <w:r>
+        <w:rPr>
+          <w:noProof/>
+        </w:rPr>
+        <w:t>CƠ SỞ LÝ THUYẾT</w:t>
       </w:r>
       <w:bookmarkEnd w:id="25"/>
-    </w:p>
-    <w:p>
-      <w:pPr>
-        <w:pStyle w:val="Heading2"/>
-        <w:rPr>
-          <w:lang w:val="en-US"/>
-        </w:rPr>
-      </w:pPr>
-      <w:bookmarkStart w:id="26" w:name="_Toc168246911"/>
-      <w:r>
-        <w:rPr>
-          <w:lang w:val="en-US"/>
-        </w:rPr>
-        <w:t>Giới thiệu</w:t>
-      </w:r>
-      <w:bookmarkEnd w:id="26"/>
-    </w:p>
-    <w:p>
-      <w:pPr>
-        <w:pStyle w:val="Heading3"/>
-        <w:rPr>
-          <w:noProof/>
-        </w:rPr>
-      </w:pPr>
-      <w:bookmarkStart w:id="27" w:name="_Toc164292105"/>
-      <w:bookmarkStart w:id="28" w:name="_Toc164292988"/>
-      <w:bookmarkStart w:id="29" w:name="_Toc164543508"/>
-      <w:bookmarkStart w:id="30" w:name="_Toc168246912"/>
-      <w:r>
-        <w:rPr>
-          <w:noProof/>
-        </w:rPr>
-        <w:t>Vấn đề</w:t>
-      </w:r>
-      <w:bookmarkEnd w:id="27"/>
-      <w:bookmarkEnd w:id="28"/>
-      <w:bookmarkEnd w:id="29"/>
-      <w:bookmarkEnd w:id="30"/>
-    </w:p>
-    <w:p>
-      <w:pPr>
-        <w:spacing w:before="0" w:after="200" w:line="276" w:lineRule="auto"/>
-        <w:rPr>
-          <w:b/>
-          <w:i/>
-          <w:noProof/>
-          <w:sz w:val="28"/>
-          <w:szCs w:val="26"/>
-        </w:rPr>
-      </w:pPr>
-      <w:r>
-        <w:rPr>
-          <w:noProof/>
-        </w:rPr>
-        <w:br w:type="page"/>
-      </w:r>
-    </w:p>
-    <w:p>
-      <w:pPr>
-        <w:pStyle w:val="Heading1"/>
-        <w:rPr>
-          <w:noProof/>
-        </w:rPr>
-      </w:pPr>
-      <w:bookmarkStart w:id="31" w:name="_Toc168246913"/>
-      <w:r>
-        <w:rPr>
-          <w:noProof/>
-        </w:rPr>
-        <w:t>CƠ SỞ LÝ THUYẾT</w:t>
-      </w:r>
-      <w:bookmarkEnd w:id="31"/>
     </w:p>
     <w:p>
       <w:pPr>
@@ -5001,7 +4898,7 @@
           <w:lang w:val="en-US"/>
         </w:rPr>
       </w:pPr>
-      <w:bookmarkStart w:id="32" w:name="_Toc168246914"/>
+      <w:bookmarkStart w:id="26" w:name="_Toc168246914"/>
       <w:r>
         <w:rPr>
           <w:noProof/>
@@ -5009,14 +4906,14 @@
         </w:rPr>
         <w:t>PHƯƠNG PHÁP NGHIÊN CỨU</w:t>
       </w:r>
-      <w:bookmarkEnd w:id="32"/>
+      <w:bookmarkEnd w:id="26"/>
     </w:p>
     <w:p>
       <w:pPr>
         <w:pStyle w:val="Heading2"/>
       </w:pPr>
-      <w:bookmarkStart w:id="33" w:name="_Toc168246915"/>
-      <w:bookmarkEnd w:id="33"/>
+      <w:bookmarkStart w:id="27" w:name="_Toc168246915"/>
+      <w:bookmarkEnd w:id="27"/>
     </w:p>
     <w:p>
       <w:pPr>
@@ -5042,22 +4939,29 @@
           <w:lang w:val="en-US"/>
         </w:rPr>
       </w:pPr>
-      <w:bookmarkStart w:id="34" w:name="_Toc168246916"/>
+      <w:bookmarkStart w:id="28" w:name="_Toc168246916"/>
       <w:r>
         <w:rPr>
           <w:noProof/>
           <w:lang w:val="en-US"/>
         </w:rPr>
-        <w:t>PHÂN TÍCH DỮ LIỆU</w:t>
-      </w:r>
-      <w:bookmarkEnd w:id="34"/>
+        <w:t xml:space="preserve">PHÂN TÍCH </w:t>
+      </w:r>
+      <w:bookmarkEnd w:id="28"/>
+      <w:r>
+        <w:rPr>
+          <w:noProof/>
+          <w:lang w:val="en-US"/>
+        </w:rPr>
+        <w:t>VÀ THIẾT KẾ</w:t>
+      </w:r>
     </w:p>
     <w:p>
       <w:pPr>
         <w:pStyle w:val="Heading2"/>
       </w:pPr>
-      <w:bookmarkStart w:id="35" w:name="_Toc168246917"/>
-      <w:bookmarkEnd w:id="35"/>
+      <w:bookmarkStart w:id="29" w:name="_Toc168246917"/>
+      <w:bookmarkEnd w:id="29"/>
     </w:p>
     <w:p>
       <w:pPr>
@@ -5083,22 +4987,57 @@
           <w:noProof/>
         </w:rPr>
       </w:pPr>
-      <w:bookmarkStart w:id="36" w:name="_Toc168246918"/>
       <w:r>
         <w:rPr>
           <w:noProof/>
           <w:lang w:val="en-US"/>
         </w:rPr>
+        <w:t>XÂY DỰNG ỨNG DỤNG</w:t>
+      </w:r>
+    </w:p>
+    <w:p>
+      <w:pPr>
+        <w:pStyle w:val="Heading2"/>
+        <w:rPr>
+          <w:lang w:val="en-US"/>
+        </w:rPr>
+      </w:pPr>
+      <w:bookmarkStart w:id="30" w:name="_Toc168246919"/>
+      <w:bookmarkEnd w:id="30"/>
+      <w:r>
+        <w:rPr>
+          <w:lang w:val="en-US"/>
+        </w:rPr>
+        <w:t>5</w:t>
+      </w:r>
+    </w:p>
+    <w:p>
+      <w:pPr>
+        <w:pStyle w:val="Nidungvnbn"/>
+      </w:pPr>
+    </w:p>
+    <w:p>
+      <w:pPr>
+        <w:spacing w:before="0" w:after="200" w:line="276" w:lineRule="auto"/>
+        <w:rPr>
+          <w:sz w:val="26"/>
+          <w:szCs w:val="26"/>
+        </w:rPr>
+      </w:pPr>
+      <w:r>
+        <w:br w:type="page"/>
+      </w:r>
+    </w:p>
+    <w:p>
+      <w:pPr>
+        <w:pStyle w:val="Heading1"/>
+      </w:pPr>
+      <w:r>
+        <w:rPr>
+          <w:lang w:val="en-US"/>
+        </w:rPr>
         <w:t>KẾT LUẬN</w:t>
       </w:r>
-      <w:bookmarkEnd w:id="36"/>
-    </w:p>
-    <w:p>
-      <w:pPr>
-        <w:pStyle w:val="Heading2"/>
-      </w:pPr>
-      <w:bookmarkStart w:id="37" w:name="_Toc168246919"/>
-      <w:bookmarkEnd w:id="37"/>
     </w:p>
     <w:p>
       <w:pPr>
@@ -5112,21 +5051,21 @@
       <w:r>
         <w:br w:type="page"/>
       </w:r>
-      <w:bookmarkStart w:id="38" w:name="_Toc163411137"/>
-      <w:bookmarkStart w:id="39" w:name="_Toc163685831"/>
-      <w:bookmarkStart w:id="40" w:name="_Toc164292114"/>
-      <w:bookmarkStart w:id="41" w:name="_Toc164292997"/>
-      <w:bookmarkStart w:id="42" w:name="_Toc164543517"/>
-      <w:bookmarkStart w:id="43" w:name="_Toc168246920"/>
+      <w:bookmarkStart w:id="31" w:name="_Toc163411137"/>
+      <w:bookmarkStart w:id="32" w:name="_Toc163685831"/>
+      <w:bookmarkStart w:id="33" w:name="_Toc164292114"/>
+      <w:bookmarkStart w:id="34" w:name="_Toc164292997"/>
+      <w:bookmarkStart w:id="35" w:name="_Toc164543517"/>
+      <w:bookmarkStart w:id="36" w:name="_Toc168246920"/>
       <w:r>
         <w:t>TÀI LIỆU THAM KHẢO</w:t>
       </w:r>
-      <w:bookmarkEnd w:id="38"/>
-      <w:bookmarkEnd w:id="39"/>
-      <w:bookmarkEnd w:id="40"/>
-      <w:bookmarkEnd w:id="41"/>
-      <w:bookmarkEnd w:id="42"/>
-      <w:bookmarkEnd w:id="43"/>
+      <w:bookmarkEnd w:id="31"/>
+      <w:bookmarkEnd w:id="32"/>
+      <w:bookmarkEnd w:id="33"/>
+      <w:bookmarkEnd w:id="34"/>
+      <w:bookmarkEnd w:id="35"/>
+      <w:bookmarkEnd w:id="36"/>
     </w:p>
     <w:p>
       <w:pPr>

</xml_diff>

<commit_message>
sua chinh ta chu storage
</commit_message>
<xml_diff>
--- a/baocao_v1.0.docx
+++ b/baocao_v1.0.docx
@@ -1119,6 +1119,7 @@
           <w:szCs w:val="32"/>
           <w:lang w:val="vi-VN"/>
         </w:rPr>
+        <w:lastRenderedPageBreak/>
         <w:t>LỜI CẢM ƠN</w:t>
       </w:r>
     </w:p>
@@ -1517,6 +1518,7 @@
           <w:szCs w:val="32"/>
           <w:lang w:val="vi-VN"/>
         </w:rPr>
+        <w:lastRenderedPageBreak/>
         <w:t xml:space="preserve">PHIẾU ĐÁNH GIÁ CỦA </w:t>
       </w:r>
       <w:r>
@@ -1743,6 +1745,7 @@
           <w:sz w:val="32"/>
           <w:lang w:val="vi-VN"/>
         </w:rPr>
+        <w:lastRenderedPageBreak/>
         <w:t xml:space="preserve">CÔNG TRÌNH ĐƯỢC HOÀN THÀNH </w:t>
       </w:r>
     </w:p>
@@ -2371,6 +2374,7 @@
           <w:szCs w:val="32"/>
           <w:lang w:val="en-US"/>
         </w:rPr>
+        <w:lastRenderedPageBreak/>
         <w:t>PHÁT TRIỂN ỨNG DỤNG DI ĐỘNG DẠY VÀ HỌC TRỰC TUYẾN ĐA NỀN TẢNG VỚI FLUTTER</w:t>
       </w:r>
     </w:p>
@@ -2501,6 +2505,7 @@
           <w:sz w:val="32"/>
           <w:szCs w:val="32"/>
         </w:rPr>
+        <w:lastRenderedPageBreak/>
         <w:t>MỤC LỤC</w:t>
       </w:r>
     </w:p>
@@ -9604,6 +9609,7 @@
       <w:bookmarkStart w:id="6" w:name="_Toc168246901"/>
       <w:bookmarkStart w:id="7" w:name="_Toc172986169"/>
       <w:r>
+        <w:lastRenderedPageBreak/>
         <w:t>DANH MỤC HÌNH VẼ</w:t>
       </w:r>
       <w:bookmarkEnd w:id="1"/>
@@ -12786,6 +12792,7 @@
       <w:bookmarkStart w:id="13" w:name="_Toc168246902"/>
       <w:bookmarkStart w:id="14" w:name="_Toc172986170"/>
       <w:r>
+        <w:lastRenderedPageBreak/>
         <w:t xml:space="preserve">DANH MỤC </w:t>
       </w:r>
       <w:r>
@@ -15021,6 +15028,7 @@
       <w:bookmarkStart w:id="20" w:name="_Toc168246903"/>
       <w:bookmarkStart w:id="21" w:name="_Toc172986171"/>
       <w:r>
+        <w:lastRenderedPageBreak/>
         <w:t>DANH MỤC CÁC CHỮ VIẾT TẮT</w:t>
       </w:r>
       <w:bookmarkEnd w:id="15"/>
@@ -15469,6 +15477,7 @@
         <w:rPr>
           <w:lang w:val="en-US"/>
         </w:rPr>
+        <w:lastRenderedPageBreak/>
         <w:t>MỞ ĐẦU</w:t>
       </w:r>
       <w:bookmarkEnd w:id="22"/>
@@ -15576,6 +15585,7 @@
         <w:pStyle w:val="Nidungvnbn"/>
       </w:pPr>
       <w:r>
+        <w:lastRenderedPageBreak/>
         <w:t xml:space="preserve">Với những lý do trên, việc chọn đề tài </w:t>
       </w:r>
       <w:r>
@@ -15766,6 +15776,7 @@
         <w:ind w:left="720"/>
       </w:pPr>
       <w:r>
+        <w:lastRenderedPageBreak/>
         <w:t>Nghiên cứu về nhu cầu và thói quen học tập trực tuyến của người dùng.</w:t>
       </w:r>
     </w:p>
@@ -16034,6 +16045,7 @@
           <w:b/>
           <w:bCs/>
         </w:rPr>
+        <w:lastRenderedPageBreak/>
         <w:t>Thử nghiệm</w:t>
       </w:r>
       <w:r>
@@ -16188,6 +16200,7 @@
         <w:rPr>
           <w:noProof/>
         </w:rPr>
+        <w:lastRenderedPageBreak/>
         <w:t>CƠ SỞ LÝ THUYẾT</w:t>
       </w:r>
       <w:bookmarkEnd w:id="36"/>
@@ -16424,6 +16437,7 @@
           <w:b/>
           <w:bCs/>
         </w:rPr>
+        <w:lastRenderedPageBreak/>
         <w:t>Hỗ trợ đa nền tảng</w:t>
       </w:r>
       <w:r>
@@ -16690,6 +16704,7 @@
           <w:szCs w:val="22"/>
           <w:bdr w:val="none" w:sz="0" w:space="0" w:color="auto" w:frame="1"/>
         </w:rPr>
+        <w:lastRenderedPageBreak/>
         <w:drawing>
           <wp:inline distT="0" distB="0" distL="0" distR="0" wp14:anchorId="73C04E3B" wp14:editId="09A33C93">
             <wp:extent cx="4211955" cy="2362200"/>
@@ -16887,6 +16902,7 @@
         <w:rPr>
           <w:noProof/>
         </w:rPr>
+        <w:lastRenderedPageBreak/>
         <w:drawing>
           <wp:inline distT="0" distB="0" distL="0" distR="0" wp14:anchorId="4EA09D84" wp14:editId="74BDB747">
             <wp:extent cx="5579745" cy="3002915"/>
@@ -17057,6 +17073,7 @@
         </w:numPr>
       </w:pPr>
       <w:r>
+        <w:lastRenderedPageBreak/>
         <w:t>useEffect(): Quản lý các side effect như gọi API, đăng ký sự kiện, và dọn dẹp.</w:t>
       </w:r>
     </w:p>
@@ -17238,6 +17255,7 @@
           <w:szCs w:val="22"/>
           <w:bdr w:val="none" w:sz="0" w:space="0" w:color="auto" w:frame="1"/>
         </w:rPr>
+        <w:lastRenderedPageBreak/>
         <w:drawing>
           <wp:inline distT="0" distB="0" distL="0" distR="0" wp14:anchorId="11800D7C" wp14:editId="0AF5928E">
             <wp:extent cx="5579745" cy="2816225"/>
@@ -17494,6 +17512,7 @@
         <w:pStyle w:val="Nidungvnbn"/>
       </w:pPr>
       <w:r>
+        <w:lastRenderedPageBreak/>
         <w:t>Cloud Firestore là một cơ sở dữ liệu NoSQL được phát triển bởi Google, là một phần của Firebase. Dưới đây là một số điểm chính về Cloud Firestore:</w:t>
       </w:r>
     </w:p>
@@ -17755,15 +17774,22 @@
         <w:rPr>
           <w:lang w:val="en-US"/>
         </w:rPr>
-        <w:t xml:space="preserve"> Stogre</w:t>
+        <w:t xml:space="preserve"> Sto</w:t>
       </w:r>
       <w:bookmarkEnd w:id="54"/>
+      <w:r>
+        <w:rPr>
+          <w:lang w:val="en-US"/>
+        </w:rPr>
+        <w:t>rage</w:t>
+      </w:r>
     </w:p>
     <w:p>
       <w:pPr>
         <w:pStyle w:val="Nidungvnbn"/>
       </w:pPr>
       <w:r>
+        <w:lastRenderedPageBreak/>
         <w:t>Google Storage là một dịch vụ lưu trữ đối tượng được cung cấp bởi Google Cloud Platform.</w:t>
       </w:r>
       <w:r>
@@ -18053,6 +18079,7 @@
           <w:b/>
           <w:bCs/>
         </w:rPr>
+        <w:lastRenderedPageBreak/>
         <w:t>Security</w:t>
       </w:r>
       <w:r>
@@ -18244,6 +18271,7 @@
         <w:ind w:left="720"/>
       </w:pPr>
       <w:r>
+        <w:lastRenderedPageBreak/>
         <w:t>Caching: RESTful API có thể tận dụng cơ chế caching của HTTP để cải thiện hiệu suất. Server có thể chỉ định các header như Cache-Control, ETag để hướng dẫn client về cách lưu trữ tạm thời và làm mới dữ liệu.</w:t>
       </w:r>
     </w:p>
@@ -18558,6 +18586,7 @@
           <w:b/>
           <w:bCs/>
         </w:rPr>
+        <w:lastRenderedPageBreak/>
         <w:t>API-Driven</w:t>
       </w:r>
       <w:r>
@@ -18786,6 +18815,7 @@
         <w:pStyle w:val="Nidungvnbn"/>
       </w:pPr>
       <w:r>
+        <w:lastRenderedPageBreak/>
         <w:t>Dưới đây là một số điểm chính về JWT:</w:t>
       </w:r>
     </w:p>
@@ -19073,6 +19103,7 @@
           <w:b/>
           <w:bCs/>
         </w:rPr>
+        <w:lastRenderedPageBreak/>
         <w:t>Signature</w:t>
       </w:r>
       <w:r>
@@ -19286,6 +19317,7 @@
           <w:b/>
           <w:bCs/>
         </w:rPr>
+        <w:lastRenderedPageBreak/>
         <w:t>Optimized Build</w:t>
       </w:r>
       <w:r>
@@ -19438,6 +19470,7 @@
         <w:rPr>
           <w:noProof/>
         </w:rPr>
+        <w:lastRenderedPageBreak/>
         <w:drawing>
           <wp:inline distT="0" distB="0" distL="0" distR="0" wp14:anchorId="350F49FD" wp14:editId="24BA1099">
             <wp:extent cx="5579745" cy="3096895"/>
@@ -19702,6 +19735,7 @@
           <w:b/>
           <w:bCs/>
         </w:rPr>
+        <w:lastRenderedPageBreak/>
         <w:t>Design Consistency</w:t>
       </w:r>
       <w:r>
@@ -19908,6 +19942,7 @@
         </w:numPr>
       </w:pPr>
       <w:r>
+        <w:lastRenderedPageBreak/>
         <w:t>Dễ dàng triển khai: Render cung cấp quy trình triển khai tự động từ kho lưu trữ mã nguồn như GitHub, GitLab. Bạn chỉ cần kết nối kho mã nguồn của mình và Render sẽ tự động triển khai ứng dụng mỗi khi có thay đổi trong mã nguồn.</w:t>
       </w:r>
     </w:p>
@@ -20024,6 +20059,7 @@
           <w:noProof/>
           <w:lang w:val="en-US"/>
         </w:rPr>
+        <w:lastRenderedPageBreak/>
         <w:t>PH</w:t>
       </w:r>
       <w:bookmarkEnd w:id="69"/>
@@ -20240,6 +20276,7 @@
         <w:ind w:left="720"/>
       </w:pPr>
       <w:r>
+        <w:lastRenderedPageBreak/>
         <w:t>Giảng viên (Instructor): cũng là người sử dụng như user nhưng có nhiều quyền hạn hơn như đăng tải một khóa học, tạo các bài kiểm tra, tạo dự án và đánh giá các dự án do phía học viên mình thực hiện. Để trở thành một giảng viên người dùng cần đăng ký trên ứng dụng và chờ để phê duyệt.</w:t>
       </w:r>
     </w:p>
@@ -20639,6 +20676,7 @@
               <w:ind w:firstLine="0"/>
             </w:pPr>
             <w:r>
+              <w:lastRenderedPageBreak/>
               <w:t>Nếu tồn tại và khớp thì cấp quyền tương ứng.</w:t>
             </w:r>
           </w:p>
@@ -20706,6 +20744,7 @@
               <w:ind w:firstLine="0"/>
             </w:pPr>
             <w:r>
+              <w:lastRenderedPageBreak/>
               <w:t>Điều kiện ngoại lệ</w:t>
             </w:r>
           </w:p>
@@ -20968,6 +21007,7 @@
               <w:ind w:firstLine="0"/>
             </w:pPr>
             <w:r>
+              <w:lastRenderedPageBreak/>
               <w:t>Điều kiện sau:</w:t>
             </w:r>
           </w:p>
@@ -21237,6 +21277,7 @@
         <w:pStyle w:val="Nidungvnbn"/>
       </w:pPr>
       <w:r>
+        <w:lastRenderedPageBreak/>
         <w:t>Use case đăng xuất biểu hiện cho hành động người dùng đăng xuất khỏi ứng dụng Mindify. Bảng dưới đây biểu thị đặc tả use case:</w:t>
       </w:r>
     </w:p>
@@ -21670,6 +21711,7 @@
       </w:pPr>
       <w:bookmarkStart w:id="83" w:name="_Toc172986099"/>
       <w:r>
+        <w:lastRenderedPageBreak/>
         <w:t xml:space="preserve">Bảng </w:t>
       </w:r>
       <w:r>
@@ -22097,6 +22139,7 @@
               <w:ind w:firstLine="0"/>
             </w:pPr>
             <w:r>
+              <w:lastRenderedPageBreak/>
               <w:t>Kết thúc use case</w:t>
             </w:r>
             <w:r>
@@ -22119,6 +22162,7 @@
               <w:ind w:firstLine="0"/>
             </w:pPr>
             <w:r>
+              <w:lastRenderedPageBreak/>
               <w:t>Điều kiện ngoại lệ</w:t>
             </w:r>
           </w:p>
@@ -22577,7 +22621,11 @@
               <w:t xml:space="preserve">Nếu </w:t>
             </w:r>
             <w:r>
-              <w:t>đăng nhập thành công và đăng nhập lần đầu thì thêm thông tin người dùng vào FirebaseAuth và Firebase Firestore, sau đó thì chuyển người dùng tới trang chủ của ứng dụng.</w:t>
+              <w:t xml:space="preserve">đăng nhập thành công và đăng nhập lần đầu thì thêm thông tin người dùng vào FirebaseAuth và Firebase Firestore, </w:t>
+            </w:r>
+            <w:r>
+              <w:lastRenderedPageBreak/>
+              <w:t>sau đó thì chuyển người dùng tới trang chủ của ứng dụng.</w:t>
             </w:r>
           </w:p>
           <w:p>
@@ -22605,6 +22653,7 @@
               <w:ind w:firstLine="0"/>
             </w:pPr>
             <w:r>
+              <w:lastRenderedPageBreak/>
               <w:t>Điều kiện ngoại lệ</w:t>
             </w:r>
           </w:p>
@@ -23004,6 +23053,7 @@
               <w:ind w:firstLine="0"/>
             </w:pPr>
             <w:r>
+              <w:lastRenderedPageBreak/>
               <w:t>Người dùng thấy thông tin đã được cập nhật</w:t>
             </w:r>
             <w:r>
@@ -23021,6 +23071,7 @@
               <w:ind w:firstLine="0"/>
             </w:pPr>
             <w:r>
+              <w:lastRenderedPageBreak/>
               <w:t xml:space="preserve">Hệ thống chuyển người dùng </w:t>
             </w:r>
             <w:r>
@@ -23042,7 +23093,11 @@
               <w:ind w:firstLine="0"/>
             </w:pPr>
             <w:r>
-              <w:t>Ứng dụng xác nhận và gửi yêu cầu cập nhật lên hệ thống.</w:t>
+              <w:t xml:space="preserve">Ứng dụng xác nhận và gửi yêu </w:t>
+            </w:r>
+            <w:r>
+              <w:lastRenderedPageBreak/>
+              <w:t>cầu cập nhật lên hệ thống.</w:t>
             </w:r>
           </w:p>
           <w:p>
@@ -23091,6 +23146,7 @@
               <w:ind w:firstLine="0"/>
             </w:pPr>
             <w:r>
+              <w:lastRenderedPageBreak/>
               <w:t>Điều kiện ngoại lệ</w:t>
             </w:r>
           </w:p>
@@ -23398,6 +23454,7 @@
               <w:ind w:firstLine="0"/>
             </w:pPr>
             <w:r>
+              <w:lastRenderedPageBreak/>
               <w:t>Luồng hoạt động</w:t>
             </w:r>
           </w:p>
@@ -23816,6 +23873,7 @@
               <w:ind w:firstLine="0"/>
             </w:pPr>
             <w:r>
+              <w:lastRenderedPageBreak/>
               <w:t>Điều kiện thoát:</w:t>
             </w:r>
           </w:p>
@@ -24167,7 +24225,11 @@
               <w:ind w:firstLine="0"/>
             </w:pPr>
             <w:r>
-              <w:t>Người dùng vào một trang chi tiết khóa học bất kỳ, bấm vào biểu tượng ảnh đại diện hoặc tên của giảng viên, ứng dụng sẽ dẫn người dùng tới trang chi tiết thông tin của giảng viên đó.</w:t>
+              <w:t xml:space="preserve">Người dùng vào một trang chi tiết khóa học bất kỳ, bấm vào biểu tượng ảnh đại diện hoặc tên của giảng </w:t>
+            </w:r>
+            <w:r>
+              <w:lastRenderedPageBreak/>
+              <w:t>viên, ứng dụng sẽ dẫn người dùng tới trang chi tiết thông tin của giảng viên đó.</w:t>
             </w:r>
           </w:p>
         </w:tc>
@@ -24183,6 +24245,7 @@
               <w:ind w:firstLine="0"/>
             </w:pPr>
             <w:r>
+              <w:lastRenderedPageBreak/>
               <w:t>Điều kiện tiên quyết:</w:t>
             </w:r>
           </w:p>
@@ -24429,7 +24492,11 @@
         <w:pStyle w:val="Nidungvnbn"/>
       </w:pPr>
       <w:r>
-        <w:t>Use case ghi danh khóa học là use case cho người dùng mua khóa học, khi mua khóa học, người dùng có nhiều đặc quyền như xem toàn bộ video của khóa học đó, tải video về máy, tạo ghi chú, được thảo luận trên diễn đàn, được nộp project của khóa học và được nhận phản hồi đánh giá từ giảng viên. Bảng dưới đây biểu thị đặc tả use case:</w:t>
+        <w:t xml:space="preserve">Use case ghi danh khóa học là use case cho người dùng mua khóa học, khi mua khóa học, người dùng có nhiều đặc quyền như xem toàn bộ video của khóa học đó, tải video về máy, tạo ghi chú, được thảo luận trên diễn đàn, được nộp project của </w:t>
+      </w:r>
+      <w:r>
+        <w:lastRenderedPageBreak/>
+        <w:t>khóa học và được nhận phản hồi đánh giá từ giảng viên. Bảng dưới đây biểu thị đặc tả use case:</w:t>
       </w:r>
     </w:p>
     <w:p>
@@ -24809,7 +24876,11 @@
               <w:ind w:firstLine="0"/>
             </w:pPr>
             <w:r>
-              <w:t>Nếu tiền thanh toán đủ, sẽ cho bấm pay của sheet. Ứng dụng ghi nhận và trả về phía hệ thống, hệ thống sẽ ghi nhận và lưu thông tin thanh toán vào Firebase, đồng thời cũng tạo ra document ghi danh của người dùng với khóa học đó. Sau đó, ứng dụng đưa người dùng về trang chi tiết khóa học.</w:t>
+              <w:t xml:space="preserve">Nếu tiền thanh toán đủ, sẽ cho bấm pay của sheet. Ứng dụng ghi nhận và trả về phía hệ thống, hệ thống sẽ ghi nhận và lưu thông tin thanh toán vào Firebase, </w:t>
+            </w:r>
+            <w:r>
+              <w:lastRenderedPageBreak/>
+              <w:t>đồng thời cũng tạo ra document ghi danh của người dùng với khóa học đó. Sau đó, ứng dụng đưa người dùng về trang chi tiết khóa học.</w:t>
             </w:r>
           </w:p>
           <w:p>
@@ -24837,6 +24908,7 @@
               <w:ind w:firstLine="0"/>
             </w:pPr>
             <w:r>
+              <w:lastRenderedPageBreak/>
               <w:t>Điều kiện ngoại lệ</w:t>
             </w:r>
           </w:p>
@@ -25209,6 +25281,7 @@
               <w:ind w:firstLine="0"/>
             </w:pPr>
             <w:r>
+              <w:lastRenderedPageBreak/>
               <w:t>Người dùng bắt đầu mua khóa học, nhập các thông tin cần thiết. Nếu thông tin hợp lệ sẽ cho bấm nút payment của sheet điền thông tin thanh toán.</w:t>
             </w:r>
           </w:p>
@@ -25238,7 +25311,12 @@
               <w:ind w:firstLine="0"/>
             </w:pPr>
             <w:r>
-              <w:t>Hệ thống sẽ dẫn người dùng tới trang để thanh toán khóa học.</w:t>
+              <w:lastRenderedPageBreak/>
+              <w:t xml:space="preserve">Hệ thống sẽ dẫn người dùng tới </w:t>
+            </w:r>
+            <w:r>
+              <w:lastRenderedPageBreak/>
+              <w:t>trang để thanh toán khóa học.</w:t>
             </w:r>
           </w:p>
           <w:p>
@@ -25275,6 +25353,7 @@
               <w:ind w:firstLine="0"/>
             </w:pPr>
             <w:r>
+              <w:lastRenderedPageBreak/>
               <w:t>Điều kiện ngoại lệ</w:t>
             </w:r>
           </w:p>
@@ -25457,6 +25536,7 @@
               <w:ind w:firstLine="0"/>
             </w:pPr>
             <w:r>
+              <w:lastRenderedPageBreak/>
               <w:t>Mô tả:</w:t>
             </w:r>
           </w:p>
@@ -25812,6 +25892,7 @@
         <w:pStyle w:val="Nidungvnbn"/>
       </w:pPr>
       <w:r>
+        <w:lastRenderedPageBreak/>
         <w:t>Use case ghi chú giúp người dùng</w:t>
       </w:r>
       <w:r>
@@ -26202,7 +26283,11 @@
               </w:numPr>
             </w:pPr>
             <w:r>
-              <w:t>Người dùng nhập nội dung ghi chú và nhấn lưu.</w:t>
+              <w:t xml:space="preserve">Người dùng nhập nội dung </w:t>
+            </w:r>
+            <w:r>
+              <w:lastRenderedPageBreak/>
+              <w:t>ghi chú và nhấn lưu.</w:t>
             </w:r>
           </w:p>
           <w:p>
@@ -26289,7 +26374,11 @@
               </w:numPr>
             </w:pPr>
             <w:r>
-              <w:t>Người dùng có thể xem danh sách các ghi chú trong tab ghi chú.</w:t>
+              <w:t xml:space="preserve">Người dùng có thể xem danh sách các </w:t>
+            </w:r>
+            <w:r>
+              <w:lastRenderedPageBreak/>
+              <w:t>ghi chú trong tab ghi chú.</w:t>
             </w:r>
           </w:p>
           <w:p>
@@ -26333,6 +26422,7 @@
               <w:ind w:firstLine="0"/>
             </w:pPr>
             <w:r>
+              <w:lastRenderedPageBreak/>
               <w:t>Thêm ghi chú:</w:t>
             </w:r>
           </w:p>
@@ -26390,6 +26480,7 @@
               </w:numPr>
             </w:pPr>
             <w:r>
+              <w:lastRenderedPageBreak/>
               <w:t>Hệ thống mở ô nhập liệu với nội dung ghi chú hiện tại.</w:t>
             </w:r>
           </w:p>
@@ -26487,6 +26578,7 @@
               <w:ind w:firstLine="0"/>
             </w:pPr>
             <w:r>
+              <w:lastRenderedPageBreak/>
               <w:t>Điều kiện ngoại lệ</w:t>
             </w:r>
           </w:p>
@@ -26703,6 +26795,7 @@
               <w:ind w:firstLine="0"/>
             </w:pPr>
             <w:r>
+              <w:lastRenderedPageBreak/>
               <w:t>Mô tả:</w:t>
             </w:r>
           </w:p>
@@ -27086,6 +27179,7 @@
               <w:ind w:firstLine="0"/>
             </w:pPr>
             <w:r>
+              <w:lastRenderedPageBreak/>
               <w:t xml:space="preserve">8. </w:t>
             </w:r>
             <w:r>
@@ -27129,6 +27223,7 @@
               <w:ind w:firstLine="0"/>
             </w:pPr>
             <w:r>
+              <w:lastRenderedPageBreak/>
               <w:t>Điều kiện ngoại lệ</w:t>
             </w:r>
           </w:p>
@@ -27555,6 +27650,7 @@
               <w:ind w:firstLine="0"/>
             </w:pPr>
             <w:r>
+              <w:lastRenderedPageBreak/>
               <w:t>Người dùng chọn một khóa học mà họ đã đăng ký.</w:t>
             </w:r>
           </w:p>
@@ -27614,7 +27710,12 @@
               <w:ind w:firstLine="0"/>
             </w:pPr>
             <w:r>
-              <w:t>Hệ thống hiển thị danh sách các bài kiểm tra có sẵn trong khóa học.</w:t>
+              <w:lastRenderedPageBreak/>
+              <w:t xml:space="preserve">Hệ thống hiển thị danh sách các bài </w:t>
+            </w:r>
+            <w:r>
+              <w:lastRenderedPageBreak/>
+              <w:t>kiểm tra có sẵn trong khóa học.</w:t>
             </w:r>
           </w:p>
           <w:p>
@@ -27678,6 +27779,7 @@
               <w:ind w:firstLine="0"/>
             </w:pPr>
             <w:r>
+              <w:lastRenderedPageBreak/>
               <w:t>Điều kiện ngoại lệ</w:t>
             </w:r>
           </w:p>
@@ -27884,6 +27986,7 @@
               <w:ind w:firstLine="0"/>
             </w:pPr>
             <w:r>
+              <w:lastRenderedPageBreak/>
               <w:t>Mô tả:</w:t>
             </w:r>
           </w:p>
@@ -28146,6 +28249,7 @@
               </w:numPr>
             </w:pPr>
             <w:r>
+              <w:lastRenderedPageBreak/>
               <w:t>Người dùng nhập nội dung trả lời vào ô nhập liệu.</w:t>
             </w:r>
           </w:p>
@@ -28172,6 +28276,7 @@
               <w:ind w:firstLine="0"/>
             </w:pPr>
             <w:r>
+              <w:lastRenderedPageBreak/>
               <w:t>Hệ thống hiển thị danh sách các bình luận hiện có.</w:t>
             </w:r>
           </w:p>
@@ -28621,6 +28726,7 @@
               <w:ind w:firstLine="0"/>
             </w:pPr>
             <w:r>
+              <w:lastRenderedPageBreak/>
               <w:t>Luồng hoạt động</w:t>
             </w:r>
           </w:p>
@@ -28856,6 +28962,7 @@
       </w:pPr>
       <w:bookmarkStart w:id="110" w:name="_Toc172986217"/>
       <w:r>
+        <w:lastRenderedPageBreak/>
         <w:t>Use case thêm khóa học</w:t>
       </w:r>
       <w:bookmarkEnd w:id="110"/>
@@ -29318,6 +29425,7 @@
               <w:ind w:firstLine="0"/>
             </w:pPr>
             <w:r>
+              <w:lastRenderedPageBreak/>
               <w:t>Điều kiện ngoại lệ</w:t>
             </w:r>
           </w:p>
@@ -29738,6 +29846,7 @@
               <w:ind w:firstLine="0"/>
             </w:pPr>
             <w:r>
+              <w:lastRenderedPageBreak/>
               <w:t>Người dùng dừng xem video hoặc chuyển sang bài giảng khác.</w:t>
             </w:r>
           </w:p>
@@ -29758,6 +29867,7 @@
               <w:ind w:firstLine="0"/>
             </w:pPr>
             <w:r>
+              <w:lastRenderedPageBreak/>
               <w:t>Hệ thống hiển thị chi tiết khóa học, bao gồm danh sách các bài giảng video.</w:t>
             </w:r>
           </w:p>
@@ -29776,6 +29886,7 @@
               <w:ind w:firstLine="0"/>
             </w:pPr>
             <w:r>
+              <w:lastRenderedPageBreak/>
               <w:t>Hệ thống phát video từ thời điểm đã lưu trước đó.</w:t>
             </w:r>
           </w:p>
@@ -29813,6 +29924,7 @@
               <w:ind w:firstLine="0"/>
             </w:pPr>
             <w:r>
+              <w:lastRenderedPageBreak/>
               <w:t>Điều kiện ngoại lệ</w:t>
             </w:r>
           </w:p>
@@ -30222,6 +30334,7 @@
               </w:numPr>
             </w:pPr>
             <w:r>
+              <w:lastRenderedPageBreak/>
               <w:t>Người dùng nhấn vào nút “+” trên giao diện Quản lý thư mục.</w:t>
             </w:r>
           </w:p>
@@ -30300,7 +30413,11 @@
               </w:numPr>
             </w:pPr>
             <w:r>
-              <w:t>Người dùng chọn một thư mục từ danh sách.</w:t>
+              <w:t xml:space="preserve">Người dùng chọn một thư </w:t>
+            </w:r>
+            <w:r>
+              <w:lastRenderedPageBreak/>
+              <w:t>mục từ danh sách.</w:t>
             </w:r>
           </w:p>
           <w:p>
@@ -30320,6 +30437,7 @@
               <w:ind w:firstLine="0"/>
             </w:pPr>
             <w:r>
+              <w:lastRenderedPageBreak/>
               <w:t>Tạo thư mục:</w:t>
             </w:r>
           </w:p>
@@ -30332,6 +30450,7 @@
               </w:numPr>
             </w:pPr>
             <w:r>
+              <w:lastRenderedPageBreak/>
               <w:t>Hệ thống hiển thị hộp thoại tạo thư mục mới.</w:t>
             </w:r>
           </w:p>
@@ -30422,6 +30541,7 @@
               </w:numPr>
             </w:pPr>
             <w:r>
+              <w:lastRenderedPageBreak/>
               <w:t>Hệ thống thêm khóa học vào thư mục được chọn.</w:t>
             </w:r>
           </w:p>
@@ -30462,6 +30582,7 @@
               <w:ind w:firstLine="0"/>
             </w:pPr>
             <w:r>
+              <w:lastRenderedPageBreak/>
               <w:t>Điều kiện ngoại lệ</w:t>
             </w:r>
           </w:p>
@@ -30877,6 +30998,7 @@
               <w:ind w:firstLine="0"/>
             </w:pPr>
             <w:r>
+              <w:lastRenderedPageBreak/>
               <w:t>Người dùng điền đầy đủ thông tin vào các trường yêu cầu trong biểu mẫu.</w:t>
             </w:r>
           </w:p>
@@ -30915,6 +31037,7 @@
               <w:ind w:firstLine="0"/>
             </w:pPr>
             <w:r>
+              <w:lastRenderedPageBreak/>
               <w:t>Hệ thống hiển thị biểu mẫu đăng ký giảng viên bao gồm các thông tin cần thiết như danh mục môn học, thông tin cá nhân và mô tả lớp học.</w:t>
             </w:r>
           </w:p>
@@ -30924,6 +31047,7 @@
               <w:ind w:firstLine="0"/>
             </w:pPr>
             <w:r>
+              <w:lastRenderedPageBreak/>
               <w:t>Hệ thống kiểm tra tính hợp lệ của thông tin nhập vào.</w:t>
             </w:r>
           </w:p>
@@ -31006,6 +31130,7 @@
               <w:ind w:firstLine="0"/>
             </w:pPr>
             <w:r>
+              <w:lastRenderedPageBreak/>
               <w:t>Điều kiện ngoại lệ</w:t>
             </w:r>
           </w:p>
@@ -31229,6 +31354,7 @@
               <w:ind w:firstLine="0"/>
             </w:pPr>
             <w:r>
+              <w:lastRenderedPageBreak/>
               <w:t>Điều kiện tiên quyết:</w:t>
             </w:r>
           </w:p>
@@ -31688,6 +31814,7 @@
               <w:ind w:firstLine="0"/>
             </w:pPr>
             <w:r>
+              <w:lastRenderedPageBreak/>
               <w:t>Mô tả:</w:t>
             </w:r>
           </w:p>
@@ -32162,6 +32289,7 @@
               <w:ind w:firstLine="0"/>
             </w:pPr>
             <w:r>
+              <w:lastRenderedPageBreak/>
               <w:t>Tác nhân:</w:t>
             </w:r>
           </w:p>
@@ -32557,6 +32685,7 @@
         <w:pStyle w:val="Nidungvnbn"/>
       </w:pPr>
       <w:r>
+        <w:lastRenderedPageBreak/>
         <w:t xml:space="preserve">Use case này </w:t>
       </w:r>
       <w:r>
@@ -32982,6 +33111,7 @@
               <w:ind w:firstLine="0"/>
             </w:pPr>
             <w:r>
+              <w:lastRenderedPageBreak/>
               <w:t>Kết thúc use case.</w:t>
             </w:r>
           </w:p>
@@ -33001,6 +33131,7 @@
               <w:ind w:firstLine="0"/>
             </w:pPr>
             <w:r>
+              <w:lastRenderedPageBreak/>
               <w:t>Điều kiện ngoại lệ</w:t>
             </w:r>
           </w:p>
@@ -33418,7 +33549,11 @@
               <w:ind w:firstLine="0"/>
             </w:pPr>
             <w:r>
-              <w:t>Hệ thống gửi yêu cầu tới API với điểm bắt đầu tương ứng và cập nhật danh sách khóa học.</w:t>
+              <w:t xml:space="preserve">Hệ thống gửi yêu cầu tới API với điểm bắt đầu </w:t>
+            </w:r>
+            <w:r>
+              <w:lastRenderedPageBreak/>
+              <w:t>tương ứng và cập nhật danh sách khóa học.</w:t>
             </w:r>
           </w:p>
           <w:p>
@@ -33444,6 +33579,7 @@
               <w:ind w:firstLine="0"/>
             </w:pPr>
             <w:r>
+              <w:lastRenderedPageBreak/>
               <w:t>Hệ thống hiển thị danh sách khóa học</w:t>
             </w:r>
             <w:r>
@@ -33976,6 +34112,7 @@
         <w:pStyle w:val="Nidungvnbn"/>
       </w:pPr>
       <w:r>
+        <w:lastRenderedPageBreak/>
         <w:t>Use case này cho phép quản trị viên từ chối yêu cầu tạo khóa học từ người dùng.</w:t>
       </w:r>
       <w:r>
@@ -34584,6 +34721,7 @@
               <w:ind w:firstLine="0"/>
             </w:pPr>
             <w:r>
+              <w:lastRenderedPageBreak/>
               <w:t>Điều kiện sau:</w:t>
             </w:r>
           </w:p>
@@ -34907,7 +35045,11 @@
         <w:pStyle w:val="Nidungvnbn"/>
       </w:pPr>
       <w:r>
-        <w:t>Use case này cho phép quản trị viên đăng nhập vào hệ thống quản lý của họ bằng cách nhập email và mật khẩu. Nếu đăng nhập thành công, quản trị viên sẽ được điều hướng đến trang chính của hệ thống quản lý.</w:t>
+        <w:t xml:space="preserve">Use case này cho phép quản trị viên đăng nhập vào hệ thống quản lý của họ bằng cách nhập email và mật khẩu. Nếu đăng nhập thành công, quản trị viên sẽ được </w:t>
+      </w:r>
+      <w:r>
+        <w:lastRenderedPageBreak/>
+        <w:t>điều hướng đến trang chính của hệ thống quản lý.</w:t>
       </w:r>
       <w:r>
         <w:t xml:space="preserve"> </w:t>
@@ -35329,7 +35471,11 @@
               </w:numPr>
             </w:pPr>
             <w:r>
-              <w:t>Hệ thống lưu token đăng nhập vào localStorage</w:t>
+              <w:t xml:space="preserve">Hệ thống lưu token đăng nhập vào </w:t>
+            </w:r>
+            <w:r>
+              <w:lastRenderedPageBreak/>
+              <w:t>localStorage</w:t>
             </w:r>
             <w:r>
               <w:t xml:space="preserve"> nếu đăng nhập thành công.</w:t>
@@ -35381,6 +35527,7 @@
               <w:ind w:firstLine="0"/>
             </w:pPr>
             <w:r>
+              <w:lastRenderedPageBreak/>
               <w:t>Điều kiện ngoại lệ</w:t>
             </w:r>
           </w:p>
@@ -36043,6 +36190,7 @@
           <w:b/>
           <w:bCs/>
         </w:rPr>
+        <w:lastRenderedPageBreak/>
         <w:t>Collection courses</w:t>
       </w:r>
       <w:r>
@@ -36275,6 +36423,7 @@
         <w:rPr>
           <w:noProof/>
         </w:rPr>
+        <w:lastRenderedPageBreak/>
         <w:drawing>
           <wp:inline distT="0" distB="0" distL="0" distR="0" wp14:anchorId="5C7D8AF7" wp14:editId="05D0671B">
             <wp:extent cx="5579745" cy="3839210"/>
@@ -36400,6 +36549,7 @@
         <w:rPr>
           <w:noProof/>
         </w:rPr>
+        <w:lastRenderedPageBreak/>
         <w:drawing>
           <wp:inline distT="0" distB="0" distL="0" distR="0" wp14:anchorId="6DADF6D5" wp14:editId="621049F0">
             <wp:extent cx="5579745" cy="3418840"/>
@@ -36617,6 +36767,7 @@
       </w:pPr>
       <w:bookmarkStart w:id="146" w:name="_Toc172986236"/>
       <w:r>
+        <w:lastRenderedPageBreak/>
         <w:t>Đặt lại</w:t>
       </w:r>
       <w:r>
@@ -36751,6 +36902,7 @@
         <w:rPr>
           <w:noProof/>
         </w:rPr>
+        <w:lastRenderedPageBreak/>
         <w:drawing>
           <wp:inline distT="0" distB="0" distL="0" distR="0" wp14:anchorId="0DE2470A" wp14:editId="5813E140">
             <wp:extent cx="5579745" cy="5445760"/>
@@ -36867,6 +37019,7 @@
         <w:rPr>
           <w:noProof/>
         </w:rPr>
+        <w:lastRenderedPageBreak/>
         <w:drawing>
           <wp:inline distT="0" distB="0" distL="0" distR="0" wp14:anchorId="612AD550" wp14:editId="46DCF565">
             <wp:extent cx="3858491" cy="7784457"/>
@@ -36968,6 +37121,7 @@
       </w:pPr>
       <w:bookmarkStart w:id="152" w:name="_Toc172986239"/>
       <w:r>
+        <w:lastRenderedPageBreak/>
         <w:t>Đăng ký</w:t>
       </w:r>
       <w:bookmarkEnd w:id="152"/>
@@ -37099,6 +37253,7 @@
         <w:rPr>
           <w:noProof/>
         </w:rPr>
+        <w:lastRenderedPageBreak/>
         <w:drawing>
           <wp:inline distT="0" distB="0" distL="0" distR="0" wp14:anchorId="5825613D" wp14:editId="2CA3803C">
             <wp:extent cx="5579745" cy="3387090"/>
@@ -37310,6 +37465,7 @@
       </w:pPr>
       <w:bookmarkStart w:id="158" w:name="_Toc172986242"/>
       <w:r>
+        <w:lastRenderedPageBreak/>
         <w:t>Quản lý thông tin cá nhân</w:t>
       </w:r>
       <w:bookmarkEnd w:id="158"/>
@@ -37441,6 +37597,7 @@
         <w:rPr>
           <w:noProof/>
         </w:rPr>
+        <w:lastRenderedPageBreak/>
         <w:drawing>
           <wp:inline distT="0" distB="0" distL="0" distR="0" wp14:anchorId="5A0C1B67" wp14:editId="59312CBC">
             <wp:extent cx="5579745" cy="2930525"/>
@@ -37673,6 +37830,7 @@
         <w:rPr>
           <w:noProof/>
         </w:rPr>
+        <w:lastRenderedPageBreak/>
         <w:drawing>
           <wp:inline distT="0" distB="0" distL="0" distR="0" wp14:anchorId="009EC62E" wp14:editId="42271B2C">
             <wp:extent cx="5579745" cy="4582795"/>
@@ -37789,6 +37947,7 @@
         <w:rPr>
           <w:noProof/>
         </w:rPr>
+        <w:lastRenderedPageBreak/>
         <w:drawing>
           <wp:inline distT="0" distB="0" distL="0" distR="0" wp14:anchorId="5C558BA1" wp14:editId="723B8627">
             <wp:extent cx="5579745" cy="3453765"/>
@@ -37902,6 +38061,7 @@
       </w:pPr>
       <w:bookmarkStart w:id="168" w:name="_Toc172986247"/>
       <w:r>
+        <w:lastRenderedPageBreak/>
         <w:t>Ghi chú bài học</w:t>
       </w:r>
       <w:bookmarkEnd w:id="168"/>
@@ -38030,6 +38190,7 @@
       </w:pPr>
       <w:bookmarkStart w:id="170" w:name="_Toc172986248"/>
       <w:r>
+        <w:lastRenderedPageBreak/>
         <w:t>Thanh toán khóa học</w:t>
       </w:r>
       <w:bookmarkEnd w:id="170"/>
@@ -38158,6 +38319,7 @@
       </w:pPr>
       <w:bookmarkStart w:id="172" w:name="_Toc172986249"/>
       <w:r>
+        <w:lastRenderedPageBreak/>
         <w:t>Bình luận, trả lời bình luận</w:t>
       </w:r>
       <w:bookmarkEnd w:id="172"/>
@@ -38286,6 +38448,7 @@
       </w:pPr>
       <w:bookmarkStart w:id="174" w:name="_Toc172986250"/>
       <w:r>
+        <w:lastRenderedPageBreak/>
         <w:t>Làm các bài kiểm tra</w:t>
       </w:r>
       <w:bookmarkEnd w:id="174"/>
@@ -38414,6 +38577,7 @@
       </w:pPr>
       <w:bookmarkStart w:id="176" w:name="_Toc172986251"/>
       <w:r>
+        <w:lastRenderedPageBreak/>
         <w:t>Đăng nhập admin</w:t>
       </w:r>
       <w:bookmarkEnd w:id="176"/>
@@ -38541,6 +38705,7 @@
       </w:pPr>
       <w:bookmarkStart w:id="178" w:name="_Toc172986252"/>
       <w:r>
+        <w:lastRenderedPageBreak/>
         <w:t>Quản lý các khóa học:</w:t>
       </w:r>
       <w:bookmarkEnd w:id="178"/>
@@ -38668,6 +38833,7 @@
       </w:pPr>
       <w:bookmarkStart w:id="180" w:name="_Toc172986253"/>
       <w:r>
+        <w:lastRenderedPageBreak/>
         <w:t>Quản lý người dùng</w:t>
       </w:r>
       <w:bookmarkEnd w:id="180"/>
@@ -38795,6 +38961,7 @@
       </w:pPr>
       <w:bookmarkStart w:id="182" w:name="_Toc172986254"/>
       <w:r>
+        <w:lastRenderedPageBreak/>
         <w:t>Thống kê</w:t>
       </w:r>
       <w:bookmarkEnd w:id="182"/>
@@ -38926,6 +39093,7 @@
         <w:rPr>
           <w:noProof/>
         </w:rPr>
+        <w:lastRenderedPageBreak/>
         <w:drawing>
           <wp:inline distT="0" distB="0" distL="0" distR="0" wp14:anchorId="76B2AE33" wp14:editId="65DB6D63">
             <wp:extent cx="5579745" cy="3801110"/>
@@ -39042,6 +39210,7 @@
         <w:rPr>
           <w:noProof/>
         </w:rPr>
+        <w:lastRenderedPageBreak/>
         <w:drawing>
           <wp:inline distT="0" distB="0" distL="0" distR="0" wp14:anchorId="47602157" wp14:editId="28448F50">
             <wp:extent cx="5651673" cy="4703618"/>
@@ -39158,6 +39327,7 @@
         <w:rPr>
           <w:noProof/>
         </w:rPr>
+        <w:lastRenderedPageBreak/>
         <w:drawing>
           <wp:inline distT="0" distB="0" distL="0" distR="0" wp14:anchorId="05F41A54" wp14:editId="244D0BA9">
             <wp:extent cx="5579745" cy="6814820"/>
@@ -39331,6 +39501,7 @@
           <w:noProof/>
           <w:lang w:val="en-US"/>
         </w:rPr>
+        <w:lastRenderedPageBreak/>
         <w:t>THIẾT KẾ</w:t>
       </w:r>
       <w:r>
@@ -39381,6 +39552,7 @@
           <w:noProof/>
           <w:lang w:val="en-US"/>
         </w:rPr>
+        <w:lastRenderedPageBreak/>
         <w:t>XÂY DỰNG ỨNG DỤNG</w:t>
       </w:r>
       <w:bookmarkEnd w:id="193"/>
@@ -39620,13 +39792,8 @@
         </w:numPr>
       </w:pPr>
       <w:r>
-        <w:t xml:space="preserve">Chạy ứng dụng trên thiết bị Android: </w:t>
-      </w:r>
-      <w:r>
-        <w:t>Dùng Visual Studio Code</w:t>
-      </w:r>
-      <w:r>
-        <w:t>. Sử dụng lệnh flutter run để xây dựng và chạy ứng dụng trực tiếp trên thiết bị Android.</w:t>
+        <w:lastRenderedPageBreak/>
+        <w:t>Chạy ứng dụng trên thiết bị Android: Dùng Visual Studio Code. Sử dụng lệnh flutter run để xây dựng và chạy ứng dụng trực tiếp trên thiết bị Android.</w:t>
       </w:r>
     </w:p>
     <w:p>
@@ -39716,6 +39883,7 @@
         <w:rPr>
           <w:lang w:val="en-US"/>
         </w:rPr>
+        <w:lastRenderedPageBreak/>
         <w:t>KẾT LUẬN</w:t>
       </w:r>
       <w:bookmarkEnd w:id="199"/>
@@ -39924,6 +40092,7 @@
           <w:b/>
           <w:bCs/>
         </w:rPr>
+        <w:lastRenderedPageBreak/>
         <w:t>Nguồn tài nguyên video không quá lớn:</w:t>
       </w:r>
       <w:r>
@@ -40124,6 +40293,7 @@
       <w:bookmarkStart w:id="208" w:name="_Toc168246920"/>
       <w:bookmarkStart w:id="209" w:name="_Toc172986269"/>
       <w:r>
+        <w:lastRenderedPageBreak/>
         <w:t>TÀI LIỆU THAM KHẢO</w:t>
       </w:r>
       <w:bookmarkEnd w:id="203"/>
@@ -55605,6 +55775,7 @@
   <w:style w:type="character" w:default="1" w:styleId="DefaultParagraphFont">
     <w:name w:val="Default Paragraph Font"/>
     <w:uiPriority w:val="1"/>
+    <w:semiHidden/>
     <w:unhideWhenUsed/>
   </w:style>
   <w:style w:type="table" w:default="1" w:styleId="TableNormal">

</xml_diff>